<commit_message>
Cambios en historia Buscar un Usuario
</commit_message>
<xml_diff>
--- a/Buscar un Usuario/CU0001_-_Buscar_usuario.docx
+++ b/Buscar un Usuario/CU0001_-_Buscar_usuario.docx
@@ -1635,47 +1635,7 @@
                 <w:sz w:val="20"/>
                 <w:szCs w:val="20"/>
               </w:rPr>
-              <w:t>Es el individuo</w:t>
-            </w:r>
-            <w:r>
-              <w:rPr>
-                <w:rFonts w:ascii="Arial" w:eastAsia="Arial" w:hAnsi="Arial" w:cs="Arial"/>
-                <w:sz w:val="20"/>
-                <w:szCs w:val="20"/>
-              </w:rPr>
-              <w:t xml:space="preserve"> </w:t>
-            </w:r>
-            <w:r>
-              <w:rPr>
-                <w:rFonts w:ascii="Arial" w:eastAsia="Arial" w:hAnsi="Arial" w:cs="Arial"/>
-                <w:sz w:val="20"/>
-                <w:szCs w:val="20"/>
-              </w:rPr>
-              <w:t>q</w:t>
-            </w:r>
-            <w:r>
-              <w:rPr>
-                <w:rFonts w:ascii="Arial" w:eastAsia="Arial" w:hAnsi="Arial" w:cs="Arial"/>
-                <w:sz w:val="20"/>
-                <w:szCs w:val="20"/>
-              </w:rPr>
-              <w:t>u</w:t>
-            </w:r>
-            <w:r>
-              <w:rPr>
-                <w:rFonts w:ascii="Arial" w:eastAsia="Arial" w:hAnsi="Arial" w:cs="Arial"/>
-                <w:sz w:val="20"/>
-                <w:szCs w:val="20"/>
-              </w:rPr>
-              <w:t>e</w:t>
-            </w:r>
-            <w:r>
-              <w:rPr>
-                <w:rFonts w:ascii="Arial" w:eastAsia="Arial" w:hAnsi="Arial" w:cs="Arial"/>
-                <w:sz w:val="20"/>
-                <w:szCs w:val="20"/>
-              </w:rPr>
-              <w:t xml:space="preserve"> </w:t>
+              <w:t xml:space="preserve">Es el individuo que </w:t>
             </w:r>
             <w:r>
               <w:rPr>
@@ -1763,15 +1723,7 @@
                 <w:sz w:val="20"/>
                 <w:szCs w:val="20"/>
               </w:rPr>
-              <w:t>Diariamen</w:t>
-            </w:r>
-            <w:r>
-              <w:rPr>
-                <w:rFonts w:ascii="Arial" w:eastAsia="Arial" w:hAnsi="Arial" w:cs="Arial"/>
-                <w:sz w:val="20"/>
-                <w:szCs w:val="20"/>
-              </w:rPr>
-              <w:t>te</w:t>
+              <w:t>Diariamente</w:t>
             </w:r>
           </w:p>
         </w:tc>
@@ -3288,6 +3240,15 @@
                 <w:u w:val="single"/>
               </w:rPr>
               <w:t xml:space="preserve">Búsqueda </w:t>
+            </w:r>
+            <w:r>
+              <w:rPr>
+                <w:rFonts w:ascii="Arial" w:eastAsia="Arial" w:hAnsi="Arial" w:cs="Arial"/>
+                <w:sz w:val="20"/>
+                <w:szCs w:val="20"/>
+                <w:u w:val="single"/>
+              </w:rPr>
+              <w:t>de Usuarios</w:t>
             </w:r>
           </w:p>
         </w:tc>
@@ -5394,9 +5355,7 @@
       <w:tblStyleRowBandSize w:val="1"/>
       <w:tblStyleColBandSize w:val="1"/>
       <w:tblCellMar>
-        <w:top w:w="0" w:type="dxa"/>
         <w:left w:w="108" w:type="dxa"/>
-        <w:bottom w:w="0" w:type="dxa"/>
         <w:right w:w="108" w:type="dxa"/>
       </w:tblCellMar>
     </w:tblPr>
@@ -5459,9 +5418,7 @@
       <w:tblStyleRowBandSize w:val="1"/>
       <w:tblStyleColBandSize w:val="1"/>
       <w:tblCellMar>
-        <w:top w:w="0" w:type="dxa"/>
         <w:left w:w="108" w:type="dxa"/>
-        <w:bottom w:w="0" w:type="dxa"/>
         <w:right w:w="108" w:type="dxa"/>
       </w:tblCellMar>
     </w:tblPr>

</xml_diff>